<commit_message>
update to release notes and known issues update to clarification document update to profile info
</commit_message>
<xml_diff>
--- a/src/main/resources/Documentation/KnownIssues/LRI-R2_Known_Issues_1-0-0.docx
+++ b/src/main/resources/Documentation/KnownIssues/LRI-R2_Known_Issues_1-0-0.docx
@@ -101,8 +101,6 @@
         </w:rPr>
         <w:t>st</w:t>
       </w:r>
-      <w:bookmarkStart w:id="0" w:name="_GoBack"/>
-      <w:bookmarkEnd w:id="0"/>
       <w:r>
         <w:rPr>
           <w:b/>
@@ -138,7 +136,7 @@
         </w:trPr>
         <w:tc>
           <w:tcPr>
-            <w:tcW w:w="4788" w:type="dxa"/>
+            <w:tcW w:w="4678" w:type="dxa"/>
           </w:tcPr>
           <w:p>
             <w:pPr>
@@ -156,7 +154,7 @@
         </w:tc>
         <w:tc>
           <w:tcPr>
-            <w:tcW w:w="4788" w:type="dxa"/>
+            <w:tcW w:w="4672" w:type="dxa"/>
           </w:tcPr>
           <w:p>
             <w:pPr>
@@ -176,7 +174,7 @@
       <w:tr>
         <w:tc>
           <w:tcPr>
-            <w:tcW w:w="4788" w:type="dxa"/>
+            <w:tcW w:w="4678" w:type="dxa"/>
             <w:vAlign w:val="bottom"/>
           </w:tcPr>
           <w:p>
@@ -271,7 +269,7 @@
         </w:tc>
         <w:tc>
           <w:tcPr>
-            <w:tcW w:w="4788" w:type="dxa"/>
+            <w:tcW w:w="4672" w:type="dxa"/>
             <w:shd w:val="clear" w:color="auto" w:fill="auto"/>
             <w:vAlign w:val="bottom"/>
           </w:tcPr>
@@ -304,24 +302,25 @@
       <w:tr>
         <w:tc>
           <w:tcPr>
-            <w:tcW w:w="4788" w:type="dxa"/>
-            <w:vAlign w:val="bottom"/>
+            <w:tcW w:w="4678" w:type="dxa"/>
           </w:tcPr>
           <w:p>
             <w:pPr>
               <w:rPr>
-                <w:rFonts w:ascii="Calibri" w:hAnsi="Calibri"/>
                 <w:b/>
-                <w:color w:val="000000"/>
               </w:rPr>
             </w:pPr>
             <w:r>
               <w:rPr>
-                <w:rFonts w:ascii="Calibri" w:hAnsi="Calibri"/>
                 <w:b/>
-                <w:color w:val="000000"/>
-              </w:rPr>
-              <w:t xml:space="preserve"> Browser Support:</w:t>
+              </w:rPr>
+              <w:t>Value Set validation</w:t>
+            </w:r>
+            <w:r>
+              <w:rPr>
+                <w:b/>
+              </w:rPr>
+              <w:t>:</w:t>
             </w:r>
           </w:p>
           <w:p>
@@ -336,13 +335,38 @@
                 <w:rFonts w:ascii="Calibri" w:hAnsi="Calibri"/>
                 <w:color w:val="000000"/>
               </w:rPr>
-              <w:t xml:space="preserve">If the IE browser is being used to access the test tool, some of the columns displayed on the Message Content tab may be skewed. </w:t>
-            </w:r>
+              <w:t>The NIST validation of coded elements is too restrictive under certain circumstances.</w:t>
+            </w:r>
+          </w:p>
+          <w:p>
+            <w:pPr>
+              <w:rPr>
+                <w:rFonts w:ascii="Calibri" w:hAnsi="Calibri"/>
+                <w:color w:val="000000"/>
+              </w:rPr>
+            </w:pPr>
+            <w:r>
+              <w:rPr>
+                <w:rFonts w:ascii="Calibri" w:hAnsi="Calibri"/>
+                <w:color w:val="000000"/>
+              </w:rPr>
+              <w:t>The NIST core validation will only accept codes from the value set defined in the conformance profile, even if the value set is “open”.</w:t>
+            </w:r>
+          </w:p>
+          <w:p>
+            <w:pPr>
+              <w:rPr>
+                <w:rFonts w:ascii="Calibri" w:hAnsi="Calibri"/>
+                <w:b/>
+                <w:color w:val="000000"/>
+                <w:highlight w:val="yellow"/>
+              </w:rPr>
+            </w:pPr>
           </w:p>
         </w:tc>
         <w:tc>
           <w:tcPr>
-            <w:tcW w:w="4788" w:type="dxa"/>
+            <w:tcW w:w="4672" w:type="dxa"/>
             <w:shd w:val="clear" w:color="auto" w:fill="auto"/>
             <w:vAlign w:val="bottom"/>
           </w:tcPr>
@@ -351,94 +375,278 @@
               <w:rPr>
                 <w:rFonts w:ascii="Calibri" w:hAnsi="Calibri"/>
                 <w:color w:val="000000"/>
+                <w:highlight w:val="yellow"/>
               </w:rPr>
             </w:pPr>
+            <w:r>
+              <w:rPr>
+                <w:rFonts w:ascii="Calibri" w:hAnsi="Calibri"/>
+                <w:color w:val="000000"/>
+              </w:rPr>
+              <w:br/>
+              <w:t>If the message meets the value set requirement from the guide, any error related to an “open” value set can be ignored.</w:t>
+            </w:r>
+            <w:r>
+              <w:rPr>
+                <w:rFonts w:ascii="Calibri" w:hAnsi="Calibri"/>
+                <w:color w:val="000000"/>
+              </w:rPr>
+              <w:br/>
+              <w:t>This issue will be fixed in the future.</w:t>
+            </w:r>
           </w:p>
         </w:tc>
       </w:tr>
       <w:tr>
         <w:tc>
           <w:tcPr>
-            <w:tcW w:w="4788" w:type="dxa"/>
+            <w:tcW w:w="4678" w:type="dxa"/>
           </w:tcPr>
-          <w:p/>
+          <w:p>
+            <w:pPr>
+              <w:rPr>
+                <w:b/>
+              </w:rPr>
+            </w:pPr>
+            <w:r>
+              <w:rPr>
+                <w:b/>
+              </w:rPr>
+              <w:t>Value Set viewer:</w:t>
+            </w:r>
+          </w:p>
+          <w:p>
+            <w:pPr>
+              <w:rPr>
+                <w:rFonts w:ascii="Calibri" w:hAnsi="Calibri"/>
+                <w:color w:val="000000"/>
+              </w:rPr>
+            </w:pPr>
+            <w:r>
+              <w:rPr>
+                <w:rFonts w:ascii="Calibri" w:hAnsi="Calibri"/>
+                <w:color w:val="000000"/>
+              </w:rPr>
+              <w:t xml:space="preserve">The </w:t>
+            </w:r>
+            <w:r>
+              <w:rPr>
+                <w:rFonts w:ascii="Calibri" w:hAnsi="Calibri"/>
+                <w:color w:val="000000"/>
+              </w:rPr>
+              <w:t xml:space="preserve">individual concept usages (Required, Permitted, Excluded) are not displayed in the </w:t>
+            </w:r>
+            <w:proofErr w:type="spellStart"/>
+            <w:r>
+              <w:rPr>
+                <w:rFonts w:ascii="Calibri" w:hAnsi="Calibri"/>
+                <w:color w:val="000000"/>
+              </w:rPr>
+              <w:t>ValueSet</w:t>
+            </w:r>
+            <w:proofErr w:type="spellEnd"/>
+            <w:r>
+              <w:rPr>
+                <w:rFonts w:ascii="Calibri" w:hAnsi="Calibri"/>
+                <w:color w:val="000000"/>
+              </w:rPr>
+              <w:t xml:space="preserve"> viewer</w:t>
+            </w:r>
+          </w:p>
+          <w:p>
+            <w:pPr>
+              <w:rPr>
+                <w:b/>
+              </w:rPr>
+            </w:pPr>
+          </w:p>
         </w:tc>
         <w:tc>
           <w:tcPr>
-            <w:tcW w:w="4788" w:type="dxa"/>
+            <w:tcW w:w="4672" w:type="dxa"/>
+            <w:shd w:val="clear" w:color="auto" w:fill="auto"/>
           </w:tcPr>
           <w:p>
             <w:pPr>
               <w:rPr>
-                <w:rStyle w:val="ghsp2cybhrb1"/>
-                <w:rFonts w:cs="Arial"/>
+                <w:rFonts w:ascii="Calibri" w:hAnsi="Calibri"/>
+                <w:color w:val="000000"/>
               </w:rPr>
             </w:pPr>
+            <w:r>
+              <w:rPr>
+                <w:rFonts w:ascii="Calibri" w:hAnsi="Calibri"/>
+                <w:color w:val="000000"/>
+              </w:rPr>
+              <w:t xml:space="preserve">This is a display </w:t>
+            </w:r>
+            <w:r>
+              <w:rPr>
+                <w:rFonts w:ascii="Calibri" w:hAnsi="Calibri"/>
+                <w:color w:val="000000"/>
+              </w:rPr>
+              <w:t>issue</w:t>
+            </w:r>
+            <w:r>
+              <w:rPr>
+                <w:rFonts w:ascii="Calibri" w:hAnsi="Calibri"/>
+                <w:color w:val="000000"/>
+              </w:rPr>
+              <w:t xml:space="preserve"> that </w:t>
+            </w:r>
+            <w:r>
+              <w:rPr>
+                <w:rFonts w:ascii="Calibri" w:hAnsi="Calibri"/>
+                <w:b/>
+                <w:color w:val="000000"/>
+              </w:rPr>
+              <w:t>DOES NOT</w:t>
+            </w:r>
+            <w:r>
+              <w:rPr>
+                <w:rFonts w:ascii="Calibri" w:hAnsi="Calibri"/>
+                <w:color w:val="000000"/>
+              </w:rPr>
+              <w:t xml:space="preserve"> affect the validation</w:t>
+            </w:r>
+            <w:r>
+              <w:rPr>
+                <w:rFonts w:ascii="Calibri" w:hAnsi="Calibri"/>
+                <w:color w:val="000000"/>
+              </w:rPr>
+              <w:t xml:space="preserve"> of HL7 messages. The validation engine will take the usage of a concept code as a parameter and validate the message accordingly.</w:t>
+            </w:r>
+          </w:p>
+          <w:p>
+            <w:pPr>
+              <w:rPr>
+                <w:rFonts w:ascii="Calibri" w:hAnsi="Calibri"/>
+                <w:color w:val="000000"/>
+              </w:rPr>
+            </w:pPr>
+          </w:p>
+          <w:p>
+            <w:pPr>
+              <w:rPr>
+                <w:rFonts w:ascii="Calibri" w:hAnsi="Calibri"/>
+                <w:color w:val="000000"/>
+              </w:rPr>
+            </w:pPr>
+            <w:r>
+              <w:rPr>
+                <w:rFonts w:ascii="Calibri" w:hAnsi="Calibri"/>
+                <w:color w:val="000000"/>
+              </w:rPr>
+              <w:t>This issue will be fixed in the future.</w:t>
+            </w:r>
           </w:p>
         </w:tc>
       </w:tr>
       <w:tr>
         <w:tc>
           <w:tcPr>
-            <w:tcW w:w="4788" w:type="dxa"/>
+            <w:tcW w:w="4678" w:type="dxa"/>
           </w:tcPr>
           <w:p>
             <w:pPr>
               <w:rPr>
+                <w:rFonts w:ascii="Calibri" w:hAnsi="Calibri"/>
+                <w:b/>
+                <w:color w:val="000000"/>
+              </w:rPr>
+            </w:pPr>
+            <w:r>
+              <w:rPr>
+                <w:rFonts w:ascii="Calibri" w:hAnsi="Calibri"/>
+                <w:b/>
+                <w:color w:val="000000"/>
+              </w:rPr>
+              <w:t>Profile viewer:</w:t>
+            </w:r>
+          </w:p>
+          <w:p>
+            <w:pPr>
+              <w:rPr>
                 <w:rFonts w:eastAsia="Times New Roman" w:cs="Tahoma"/>
+                <w:b/>
                 <w:szCs w:val="20"/>
               </w:rPr>
             </w:pPr>
+            <w:r>
+              <w:rPr>
+                <w:rFonts w:ascii="Calibri" w:hAnsi="Calibri"/>
+                <w:color w:val="000000"/>
+              </w:rPr>
+              <w:t>Some datatypes may be missing from the “Datatype” tab in the profile viewer.</w:t>
+            </w:r>
           </w:p>
         </w:tc>
         <w:tc>
           <w:tcPr>
-            <w:tcW w:w="4788" w:type="dxa"/>
+            <w:tcW w:w="4672" w:type="dxa"/>
+            <w:shd w:val="clear" w:color="auto" w:fill="auto"/>
           </w:tcPr>
           <w:p>
             <w:pPr>
               <w:rPr>
-                <w:rFonts w:eastAsia="Times New Roman" w:cs="Tahoma"/>
-                <w:szCs w:val="20"/>
+                <w:rFonts w:ascii="Calibri" w:hAnsi="Calibri"/>
+                <w:color w:val="000000"/>
               </w:rPr>
             </w:pPr>
+            <w:r>
+              <w:rPr>
+                <w:rFonts w:ascii="Calibri" w:hAnsi="Calibri"/>
+                <w:color w:val="000000"/>
+              </w:rPr>
+              <w:t xml:space="preserve">This is a display bug that </w:t>
+            </w:r>
+            <w:r>
+              <w:rPr>
+                <w:rFonts w:ascii="Calibri" w:hAnsi="Calibri"/>
+                <w:b/>
+                <w:color w:val="000000"/>
+              </w:rPr>
+              <w:t>DOES NOT</w:t>
+            </w:r>
+            <w:r>
+              <w:rPr>
+                <w:rFonts w:ascii="Calibri" w:hAnsi="Calibri"/>
+                <w:color w:val="000000"/>
+              </w:rPr>
+              <w:t xml:space="preserve"> affect the validation</w:t>
+            </w:r>
+            <w:r>
+              <w:rPr>
+                <w:rFonts w:ascii="Calibri" w:hAnsi="Calibri"/>
+                <w:color w:val="000000"/>
+              </w:rPr>
+              <w:t xml:space="preserve"> of HL7 messages.</w:t>
+            </w:r>
           </w:p>
-        </w:tc>
-      </w:tr>
-      <w:tr>
-        <w:trPr>
-          <w:cantSplit/>
-        </w:trPr>
-        <w:tc>
-          <w:tcPr>
-            <w:tcW w:w="4788" w:type="dxa"/>
-          </w:tcPr>
           <w:p>
             <w:pPr>
-              <w:jc w:val="both"/>
-              <w:rPr>
-                <w:rFonts w:ascii="Times New Roman" w:eastAsia="Times New Roman" w:hAnsi="Times New Roman" w:cs="Times New Roman"/>
+              <w:rPr>
+                <w:rFonts w:ascii="Calibri" w:hAnsi="Calibri"/>
+                <w:color w:val="000000"/>
               </w:rPr>
             </w:pPr>
-          </w:p>
-        </w:tc>
-        <w:tc>
-          <w:tcPr>
-            <w:tcW w:w="4788" w:type="dxa"/>
-          </w:tcPr>
-          <w:p>
-            <w:pPr>
-              <w:rPr>
-                <w:rFonts w:ascii="Calibri" w:eastAsia="Times New Roman" w:hAnsi="Calibri" w:cs="Times New Roman"/>
-              </w:rPr>
-            </w:pPr>
+            <w:r>
+              <w:rPr>
+                <w:rFonts w:ascii="Calibri" w:hAnsi="Calibri"/>
+                <w:color w:val="000000"/>
+              </w:rPr>
+              <w:t>This issue will be fixed in the future.</w:t>
+            </w:r>
           </w:p>
         </w:tc>
       </w:tr>
     </w:tbl>
-    <w:p/>
+    <w:p>
+      <w:bookmarkStart w:id="0" w:name="_GoBack"/>
+      <w:bookmarkEnd w:id="0"/>
+    </w:p>
     <w:sectPr>
-      <w:footerReference w:type="default" r:id="rId9"/>
+      <w:footerReference w:type="default" r:id="rId10"/>
       <w:pgSz w:w="12240" w:h="15840"/>
       <w:pgMar w:top="1440" w:right="1440" w:bottom="1440" w:left="1440" w:header="720" w:footer="720" w:gutter="0"/>
       <w:cols w:space="720"/>
@@ -549,6 +757,126 @@
     </w:p>
   </w:footnote>
 </w:footnotes>
+</file>
+
+<file path=word/numbering.xml><?xml version="1.0" encoding="utf-8"?>
+<w:numbering xmlns:wpc="http://schemas.microsoft.com/office/word/2010/wordprocessingCanvas" xmlns:cx="http://schemas.microsoft.com/office/drawing/2014/chartex" xmlns:cx1="http://schemas.microsoft.com/office/drawing/2015/9/8/chartex" xmlns:cx2="http://schemas.microsoft.com/office/drawing/2015/10/21/chartex" xmlns:mc="http://schemas.openxmlformats.org/markup-compatibility/2006" xmlns:o="urn:schemas-microsoft-com:office:office" xmlns:r="http://schemas.openxmlformats.org/officeDocument/2006/relationships" xmlns:m="http://schemas.openxmlformats.org/officeDocument/2006/math" xmlns:v="urn:schemas-microsoft-com:vml" xmlns:wp14="http://schemas.microsoft.com/office/word/2010/wordprocessingDrawing" xmlns:wp="http://schemas.openxmlformats.org/drawingml/2006/wordprocessingDrawing" xmlns:w10="urn:schemas-microsoft-com:office:word" xmlns:w="http://schemas.openxmlformats.org/wordprocessingml/2006/main" xmlns:w14="http://schemas.microsoft.com/office/word/2010/wordml" xmlns:w15="http://schemas.microsoft.com/office/word/2012/wordml" xmlns:w16se="http://schemas.microsoft.com/office/word/2015/wordml/symex" xmlns:wpg="http://schemas.microsoft.com/office/word/2010/wordprocessingGroup" xmlns:wpi="http://schemas.microsoft.com/office/word/2010/wordprocessingInk" xmlns:wne="http://schemas.microsoft.com/office/word/2006/wordml" xmlns:wps="http://schemas.microsoft.com/office/word/2010/wordprocessingShape" mc:Ignorable="w14 w15 w16se wp14">
+  <w:abstractNum w:abstractNumId="0" w15:restartNumberingAfterBreak="0">
+    <w:nsid w:val="025515D6"/>
+    <w:multiLevelType w:val="hybridMultilevel"/>
+    <w:tmpl w:val="CAA2269E"/>
+    <w:lvl w:ilvl="0" w:tplc="362A6E0E">
+      <w:numFmt w:val="bullet"/>
+      <w:lvlText w:val="-"/>
+      <w:lvlJc w:val="left"/>
+      <w:pPr>
+        <w:ind w:left="720" w:hanging="360"/>
+      </w:pPr>
+      <w:rPr>
+        <w:rFonts w:ascii="Calibri" w:eastAsia="Times New Roman" w:hAnsi="Calibri" w:cs="Tahoma" w:hint="default"/>
+      </w:rPr>
+    </w:lvl>
+    <w:lvl w:ilvl="1" w:tplc="04090003" w:tentative="1">
+      <w:start w:val="1"/>
+      <w:numFmt w:val="bullet"/>
+      <w:lvlText w:val="o"/>
+      <w:lvlJc w:val="left"/>
+      <w:pPr>
+        <w:ind w:left="1440" w:hanging="360"/>
+      </w:pPr>
+      <w:rPr>
+        <w:rFonts w:ascii="Courier New" w:hAnsi="Courier New" w:cs="Courier New" w:hint="default"/>
+      </w:rPr>
+    </w:lvl>
+    <w:lvl w:ilvl="2" w:tplc="04090005" w:tentative="1">
+      <w:start w:val="1"/>
+      <w:numFmt w:val="bullet"/>
+      <w:lvlText w:val=""/>
+      <w:lvlJc w:val="left"/>
+      <w:pPr>
+        <w:ind w:left="2160" w:hanging="360"/>
+      </w:pPr>
+      <w:rPr>
+        <w:rFonts w:ascii="Wingdings" w:hAnsi="Wingdings" w:hint="default"/>
+      </w:rPr>
+    </w:lvl>
+    <w:lvl w:ilvl="3" w:tplc="04090001" w:tentative="1">
+      <w:start w:val="1"/>
+      <w:numFmt w:val="bullet"/>
+      <w:lvlText w:val=""/>
+      <w:lvlJc w:val="left"/>
+      <w:pPr>
+        <w:ind w:left="2880" w:hanging="360"/>
+      </w:pPr>
+      <w:rPr>
+        <w:rFonts w:ascii="Symbol" w:hAnsi="Symbol" w:hint="default"/>
+      </w:rPr>
+    </w:lvl>
+    <w:lvl w:ilvl="4" w:tplc="04090003" w:tentative="1">
+      <w:start w:val="1"/>
+      <w:numFmt w:val="bullet"/>
+      <w:lvlText w:val="o"/>
+      <w:lvlJc w:val="left"/>
+      <w:pPr>
+        <w:ind w:left="3600" w:hanging="360"/>
+      </w:pPr>
+      <w:rPr>
+        <w:rFonts w:ascii="Courier New" w:hAnsi="Courier New" w:cs="Courier New" w:hint="default"/>
+      </w:rPr>
+    </w:lvl>
+    <w:lvl w:ilvl="5" w:tplc="04090005" w:tentative="1">
+      <w:start w:val="1"/>
+      <w:numFmt w:val="bullet"/>
+      <w:lvlText w:val=""/>
+      <w:lvlJc w:val="left"/>
+      <w:pPr>
+        <w:ind w:left="4320" w:hanging="360"/>
+      </w:pPr>
+      <w:rPr>
+        <w:rFonts w:ascii="Wingdings" w:hAnsi="Wingdings" w:hint="default"/>
+      </w:rPr>
+    </w:lvl>
+    <w:lvl w:ilvl="6" w:tplc="04090001" w:tentative="1">
+      <w:start w:val="1"/>
+      <w:numFmt w:val="bullet"/>
+      <w:lvlText w:val=""/>
+      <w:lvlJc w:val="left"/>
+      <w:pPr>
+        <w:ind w:left="5040" w:hanging="360"/>
+      </w:pPr>
+      <w:rPr>
+        <w:rFonts w:ascii="Symbol" w:hAnsi="Symbol" w:hint="default"/>
+      </w:rPr>
+    </w:lvl>
+    <w:lvl w:ilvl="7" w:tplc="04090003" w:tentative="1">
+      <w:start w:val="1"/>
+      <w:numFmt w:val="bullet"/>
+      <w:lvlText w:val="o"/>
+      <w:lvlJc w:val="left"/>
+      <w:pPr>
+        <w:ind w:left="5760" w:hanging="360"/>
+      </w:pPr>
+      <w:rPr>
+        <w:rFonts w:ascii="Courier New" w:hAnsi="Courier New" w:cs="Courier New" w:hint="default"/>
+      </w:rPr>
+    </w:lvl>
+    <w:lvl w:ilvl="8" w:tplc="04090005" w:tentative="1">
+      <w:start w:val="1"/>
+      <w:numFmt w:val="bullet"/>
+      <w:lvlText w:val=""/>
+      <w:lvlJc w:val="left"/>
+      <w:pPr>
+        <w:ind w:left="6480" w:hanging="360"/>
+      </w:pPr>
+      <w:rPr>
+        <w:rFonts w:ascii="Wingdings" w:hAnsi="Wingdings" w:hint="default"/>
+      </w:rPr>
+    </w:lvl>
+  </w:abstractNum>
+  <w:num w:numId="1">
+    <w:abstractNumId w:val="0"/>
+  </w:num>
+</w:numbering>
 </file>
 
 <file path=word/styles.xml><?xml version="1.0" encoding="utf-8"?>
@@ -1147,6 +1475,17 @@
     <w:uiPriority w:val="99"/>
     <w:rsid w:val="00F265D5"/>
   </w:style>
+  <w:style w:type="paragraph" w:styleId="ListParagraph">
+    <w:name w:val="List Paragraph"/>
+    <w:basedOn w:val="Normal"/>
+    <w:uiPriority w:val="34"/>
+    <w:qFormat/>
+    <w:rsid w:val="00394281"/>
+    <w:pPr>
+      <w:ind w:left="720"/>
+      <w:contextualSpacing/>
+    </w:pPr>
+  </w:style>
 </w:styles>
 </file>
 
@@ -1436,6 +1775,21 @@
 </file>
 
 <file path=customXml/item1.xml><?xml version="1.0" encoding="utf-8"?>
+<p:properties xmlns:p="http://schemas.microsoft.com/office/2006/metadata/properties" xmlns:xsi="http://www.w3.org/2001/XMLSchema-instance" xmlns:pc="http://schemas.microsoft.com/office/infopath/2007/PartnerControls">
+  <documentManagement/>
+</p:properties>
+</file>
+
+<file path=customXml/item2.xml><?xml version="1.0" encoding="utf-8"?>
+<?mso-contentType ?>
+<FormTemplates xmlns="http://schemas.microsoft.com/sharepoint/v3/contenttype/forms">
+  <Display>DocumentLibraryForm</Display>
+  <Edit>DocumentLibraryForm</Edit>
+  <New>DocumentLibraryForm</New>
+</FormTemplates>
+</file>
+
+<file path=customXml/item3.xml><?xml version="1.0" encoding="utf-8"?>
 <ct:contentTypeSchema xmlns:ct="http://schemas.microsoft.com/office/2006/metadata/contentType" xmlns:ma="http://schemas.microsoft.com/office/2006/metadata/properties/metaAttributes" ct:_="" ma:_="" ma:contentTypeName="Document" ma:contentTypeID="0x0101001F60E78C9B48974AAB4DDF6438384973" ma:contentTypeVersion="0" ma:contentTypeDescription="Create a new document." ma:contentTypeScope="" ma:versionID="7bef9fa1ecf62f566940cee485002db3">
   <xsd:schema xmlns:xsd="http://www.w3.org/2001/XMLSchema" xmlns:xs="http://www.w3.org/2001/XMLSchema" xmlns:p="http://schemas.microsoft.com/office/2006/metadata/properties" targetNamespace="http://schemas.microsoft.com/office/2006/metadata/properties" ma:root="true" ma:fieldsID="1b05d82d297216baf5b26c55225140df">
     <xsd:element name="properties">
@@ -1549,22 +1903,30 @@
 </ct:contentTypeSchema>
 </file>
 
-<file path=customXml/item2.xml><?xml version="1.0" encoding="utf-8"?>
-<?mso-contentType ?>
-<FormTemplates xmlns="http://schemas.microsoft.com/sharepoint/v3/contenttype/forms">
-  <Display>DocumentLibraryForm</Display>
-  <Edit>DocumentLibraryForm</Edit>
-  <New>DocumentLibraryForm</New>
-</FormTemplates>
+<file path=customXml/itemProps1.xml><?xml version="1.0" encoding="utf-8"?>
+<ds:datastoreItem xmlns:ds="http://schemas.openxmlformats.org/officeDocument/2006/customXml" ds:itemID="{6CBA3D50-6873-46FB-A306-8E0FC97E7555}">
+  <ds:schemaRefs>
+    <ds:schemaRef ds:uri="http://purl.org/dc/terms/"/>
+    <ds:schemaRef ds:uri="http://purl.org/dc/dcmitype/"/>
+    <ds:schemaRef ds:uri="http://schemas.microsoft.com/office/2006/metadata/properties"/>
+    <ds:schemaRef ds:uri="http://schemas.microsoft.com/office/2006/documentManagement/types"/>
+    <ds:schemaRef ds:uri="http://www.w3.org/XML/1998/namespace"/>
+    <ds:schemaRef ds:uri="http://purl.org/dc/elements/1.1/"/>
+    <ds:schemaRef ds:uri="http://schemas.microsoft.com/office/infopath/2007/PartnerControls"/>
+    <ds:schemaRef ds:uri="http://schemas.openxmlformats.org/package/2006/metadata/core-properties"/>
+  </ds:schemaRefs>
+</ds:datastoreItem>
 </file>
 
-<file path=customXml/item3.xml><?xml version="1.0" encoding="utf-8"?>
-<p:properties xmlns:p="http://schemas.microsoft.com/office/2006/metadata/properties" xmlns:xsi="http://www.w3.org/2001/XMLSchema-instance" xmlns:pc="http://schemas.microsoft.com/office/infopath/2007/PartnerControls">
-  <documentManagement/>
-</p:properties>
+<file path=customXml/itemProps2.xml><?xml version="1.0" encoding="utf-8"?>
+<ds:datastoreItem xmlns:ds="http://schemas.openxmlformats.org/officeDocument/2006/customXml" ds:itemID="{B270DB77-DE04-454E-AC7C-5B522A425800}">
+  <ds:schemaRefs>
+    <ds:schemaRef ds:uri="http://schemas.microsoft.com/sharepoint/v3/contenttype/forms"/>
+  </ds:schemaRefs>
+</ds:datastoreItem>
 </file>
 
-<file path=customXml/itemProps1.xml><?xml version="1.0" encoding="utf-8"?>
+<file path=customXml/itemProps3.xml><?xml version="1.0" encoding="utf-8"?>
 <ds:datastoreItem xmlns:ds="http://schemas.openxmlformats.org/officeDocument/2006/customXml" ds:itemID="{A11A8978-22DC-4BED-A521-CD6271DC4EA1}">
   <ds:schemaRefs>
     <ds:schemaRef ds:uri="http://schemas.microsoft.com/office/2006/metadata/contentType"/>
@@ -1578,27 +1940,4 @@
     <ds:schemaRef ds:uri="http://schemas.microsoft.com/office/infopath/2007/PartnerControls"/>
   </ds:schemaRefs>
 </ds:datastoreItem>
-</file>
-
-<file path=customXml/itemProps2.xml><?xml version="1.0" encoding="utf-8"?>
-<ds:datastoreItem xmlns:ds="http://schemas.openxmlformats.org/officeDocument/2006/customXml" ds:itemID="{B270DB77-DE04-454E-AC7C-5B522A425800}">
-  <ds:schemaRefs>
-    <ds:schemaRef ds:uri="http://schemas.microsoft.com/sharepoint/v3/contenttype/forms"/>
-  </ds:schemaRefs>
-</ds:datastoreItem>
-</file>
-
-<file path=customXml/itemProps3.xml><?xml version="1.0" encoding="utf-8"?>
-<ds:datastoreItem xmlns:ds="http://schemas.openxmlformats.org/officeDocument/2006/customXml" ds:itemID="{6CBA3D50-6873-46FB-A306-8E0FC97E7555}">
-  <ds:schemaRefs>
-    <ds:schemaRef ds:uri="http://purl.org/dc/dcmitype/"/>
-    <ds:schemaRef ds:uri="http://schemas.microsoft.com/office/2006/metadata/properties"/>
-    <ds:schemaRef ds:uri="http://purl.org/dc/elements/1.1/"/>
-    <ds:schemaRef ds:uri="http://schemas.openxmlformats.org/package/2006/metadata/core-properties"/>
-    <ds:schemaRef ds:uri="http://schemas.microsoft.com/office/2006/documentManagement/types"/>
-    <ds:schemaRef ds:uri="http://schemas.microsoft.com/office/infopath/2007/PartnerControls"/>
-    <ds:schemaRef ds:uri="http://purl.org/dc/terms/"/>
-    <ds:schemaRef ds:uri="http://www.w3.org/XML/1998/namespace"/>
-  </ds:schemaRefs>
-</ds:datastoreItem>
 </file>
</xml_diff>